<commit_message>
complete scrum meeting, added description to template
</commit_message>
<xml_diff>
--- a/scrum_meetings/SCRUM-MEETING-Template.docx
+++ b/scrum_meetings/SCRUM-MEETING-Template.docx
@@ -32,6 +32,7 @@
           <w:ilvl w:val="0"/>
           <w:numId w:val="0"/>
         </w:numPr>
+        <w:ind w:left="0" w:hanging="0"/>
         <w:outlineLvl w:val="1"/>
         <w:rPr>
           <w:rFonts w:ascii="Times New Roman" w:hAnsi="Times New Roman" w:eastAsia="Times New Roman" w:cs="Times New Roman"/>
@@ -61,6 +62,7 @@
           <w:ilvl w:val="0"/>
           <w:numId w:val="0"/>
         </w:numPr>
+        <w:ind w:left="0" w:hanging="0"/>
         <w:outlineLvl w:val="1"/>
         <w:rPr>
           <w:rFonts w:ascii="Times New Roman" w:hAnsi="Times New Roman" w:eastAsia="Times New Roman" w:cs="Times New Roman"/>
@@ -150,15 +152,15 @@
         <w:tblLook w:val="04a0" w:noHBand="0" w:noVBand="1" w:firstColumn="1" w:lastRow="0" w:lastColumn="0" w:firstRow="1"/>
       </w:tblPr>
       <w:tblGrid>
-        <w:gridCol w:w="3538"/>
+        <w:gridCol w:w="3537"/>
         <w:gridCol w:w="3402"/>
-        <w:gridCol w:w="3261"/>
+        <w:gridCol w:w="3262"/>
       </w:tblGrid>
       <w:tr>
         <w:trPr/>
         <w:tc>
           <w:tcPr>
-            <w:tcW w:w="3538" w:type="dxa"/>
+            <w:tcW w:w="3537" w:type="dxa"/>
             <w:tcBorders>
               <w:top w:val="single" w:sz="4" w:space="0" w:color="000000"/>
               <w:left w:val="single" w:sz="4" w:space="0" w:color="000000"/>
@@ -220,7 +222,7 @@
         </w:tc>
         <w:tc>
           <w:tcPr>
-            <w:tcW w:w="3261" w:type="dxa"/>
+            <w:tcW w:w="3262" w:type="dxa"/>
             <w:tcBorders>
               <w:top w:val="single" w:sz="4" w:space="0" w:color="000000"/>
               <w:left w:val="single" w:sz="4" w:space="0" w:color="000000"/>
@@ -254,7 +256,7 @@
         <w:trPr/>
         <w:tc>
           <w:tcPr>
-            <w:tcW w:w="3538" w:type="dxa"/>
+            <w:tcW w:w="3537" w:type="dxa"/>
             <w:tcBorders>
               <w:top w:val="single" w:sz="4" w:space="0" w:color="000000"/>
               <w:left w:val="single" w:sz="4" w:space="0" w:color="000000"/>
@@ -376,7 +378,7 @@
         </w:tc>
         <w:tc>
           <w:tcPr>
-            <w:tcW w:w="3261" w:type="dxa"/>
+            <w:tcW w:w="3262" w:type="dxa"/>
             <w:tcBorders>
               <w:top w:val="single" w:sz="4" w:space="0" w:color="000000"/>
               <w:left w:val="single" w:sz="4" w:space="0" w:color="000000"/>
@@ -409,6 +411,7 @@
           <w:ilvl w:val="0"/>
           <w:numId w:val="0"/>
         </w:numPr>
+        <w:ind w:left="0" w:hanging="0"/>
         <w:outlineLvl w:val="1"/>
         <w:rPr>
           <w:rFonts w:ascii="Times New Roman" w:hAnsi="Times New Roman" w:eastAsia="Times New Roman" w:cs="Times New Roman"/>
@@ -438,6 +441,7 @@
           <w:ilvl w:val="0"/>
           <w:numId w:val="0"/>
         </w:numPr>
+        <w:ind w:left="0" w:hanging="0"/>
         <w:outlineLvl w:val="1"/>
         <w:rPr>
           <w:rFonts w:ascii="Times New Roman" w:hAnsi="Times New Roman" w:eastAsia="Times New Roman" w:cs="Times New Roman"/>
@@ -770,7 +774,7 @@
                 <w:rFonts w:eastAsia="Times New Roman" w:cs="Times New Roman" w:ascii="Times New Roman" w:hAnsi="Times New Roman"/>
                 <w:spacing w:val="-1"/>
               </w:rPr>
-              <w:t>Ryan Pybus</w:t>
+              <w:t>Varun Patel</w:t>
             </w:r>
           </w:p>
         </w:tc>
@@ -892,7 +896,7 @@
                 <w:rFonts w:eastAsia="Times New Roman" w:cs="Times New Roman" w:ascii="Times New Roman" w:hAnsi="Times New Roman"/>
                 <w:spacing w:val="-1"/>
               </w:rPr>
-              <w:t>Varun Patel</w:t>
+              <w:t>Ryan Pybus</w:t>
             </w:r>
           </w:p>
         </w:tc>
@@ -921,63 +925,6 @@
                 <w:spacing w:val="-1"/>
               </w:rPr>
               <w:t>Member</w:t>
-            </w:r>
-          </w:p>
-        </w:tc>
-      </w:tr>
-      <w:tr>
-        <w:trPr/>
-        <w:tc>
-          <w:tcPr>
-            <w:tcW w:w="4957" w:type="dxa"/>
-            <w:tcBorders>
-              <w:top w:val="single" w:sz="4" w:space="0" w:color="000000"/>
-              <w:left w:val="single" w:sz="4" w:space="0" w:color="000000"/>
-              <w:bottom w:val="single" w:sz="4" w:space="0" w:color="000000"/>
-              <w:right w:val="single" w:sz="4" w:space="0" w:color="000000"/>
-            </w:tcBorders>
-          </w:tcPr>
-          <w:p>
-            <w:pPr>
-              <w:pStyle w:val="Normal"/>
-              <w:widowControl w:val="false"/>
-              <w:rPr>
-                <w:rFonts w:ascii="Times New Roman" w:hAnsi="Times New Roman" w:eastAsia="Times New Roman" w:cs="Times New Roman"/>
-                <w:spacing w:val="-1"/>
-              </w:rPr>
-            </w:pPr>
-            <w:r>
-              <w:rPr>
-                <w:rFonts w:eastAsia="Times New Roman" w:cs="Times New Roman" w:ascii="Times New Roman" w:hAnsi="Times New Roman"/>
-                <w:spacing w:val="-1"/>
-              </w:rPr>
-            </w:r>
-          </w:p>
-        </w:tc>
-        <w:tc>
-          <w:tcPr>
-            <w:tcW w:w="2834" w:type="dxa"/>
-            <w:tcBorders>
-              <w:top w:val="single" w:sz="4" w:space="0" w:color="000000"/>
-              <w:left w:val="single" w:sz="4" w:space="0" w:color="000000"/>
-              <w:bottom w:val="single" w:sz="4" w:space="0" w:color="000000"/>
-              <w:right w:val="single" w:sz="4" w:space="0" w:color="000000"/>
-            </w:tcBorders>
-          </w:tcPr>
-          <w:p>
-            <w:pPr>
-              <w:pStyle w:val="Normal"/>
-              <w:widowControl w:val="false"/>
-              <w:rPr>
-                <w:rFonts w:ascii="Times New Roman" w:hAnsi="Times New Roman" w:eastAsia="Times New Roman" w:cs="Times New Roman"/>
-                <w:spacing w:val="-1"/>
-              </w:rPr>
-            </w:pPr>
-            <w:r>
-              <w:rPr>
-                <w:rFonts w:eastAsia="Times New Roman" w:cs="Times New Roman" w:ascii="Times New Roman" w:hAnsi="Times New Roman"/>
-                <w:spacing w:val="-1"/>
-              </w:rPr>
             </w:r>
           </w:p>
         </w:tc>
@@ -990,6 +937,7 @@
           <w:ilvl w:val="0"/>
           <w:numId w:val="0"/>
         </w:numPr>
+        <w:ind w:left="0" w:hanging="0"/>
         <w:outlineLvl w:val="1"/>
         <w:rPr>
           <w:rFonts w:ascii="Times New Roman" w:hAnsi="Times New Roman" w:eastAsia="Times New Roman" w:cs="Times New Roman"/>
@@ -1019,6 +967,7 @@
           <w:ilvl w:val="0"/>
           <w:numId w:val="0"/>
         </w:numPr>
+        <w:ind w:left="0" w:hanging="0"/>
         <w:outlineLvl w:val="1"/>
         <w:rPr>
           <w:rFonts w:ascii="Times New Roman" w:hAnsi="Times New Roman" w:eastAsia="Times New Roman" w:cs="Times New Roman"/>
@@ -1042,11 +991,7 @@
         <w:t xml:space="preserve"> </w:t>
       </w:r>
       <w:r>
-        <w:rPr>
-          <w:rFonts w:ascii="Times New Roman" w:hAnsi="Times New Roman"/>
-          <w:sz w:val="34"/>
-          <w:szCs w:val="34"/>
-        </w:rPr>
+        <w:rPr/>
         <w:drawing>
           <wp:inline distT="0" distB="0" distL="0" distR="0">
             <wp:extent cx="186055" cy="186055"/>
@@ -1115,6 +1060,7 @@
           <w:ilvl w:val="0"/>
           <w:numId w:val="0"/>
         </w:numPr>
+        <w:ind w:left="0" w:hanging="0"/>
         <w:outlineLvl w:val="1"/>
         <w:rPr>
           <w:rFonts w:ascii="Times New Roman" w:hAnsi="Times New Roman" w:eastAsia="Times New Roman" w:cs="Times New Roman"/>
@@ -1144,6 +1090,7 @@
           <w:ilvl w:val="0"/>
           <w:numId w:val="0"/>
         </w:numPr>
+        <w:ind w:left="0" w:hanging="0"/>
         <w:outlineLvl w:val="1"/>
         <w:rPr>
           <w:rFonts w:ascii="Times New Roman" w:hAnsi="Times New Roman" w:eastAsia="Times New Roman" w:cs="Times New Roman"/>
@@ -1421,7 +1368,16 @@
                 <w:bCs/>
                 <w:spacing w:val="-1"/>
               </w:rPr>
-              <w:t>Team Capacity</w:t>
+              <w:t xml:space="preserve">Team Capacity </w:t>
+            </w:r>
+            <w:r>
+              <w:rPr>
+                <w:rFonts w:eastAsia="Times New Roman" w:cs="Times New Roman" w:ascii="Times New Roman" w:hAnsi="Times New Roman"/>
+                <w:b w:val="false"/>
+                <w:bCs w:val="false"/>
+                <w:spacing w:val="-1"/>
+              </w:rPr>
+              <w:t>(team time allocation in percentage)</w:t>
             </w:r>
           </w:p>
         </w:tc>
@@ -1526,6 +1482,7 @@
           <w:numId w:val="0"/>
         </w:numPr>
         <w:spacing w:before="480" w:after="0"/>
+        <w:ind w:left="0" w:hanging="0"/>
         <w:outlineLvl w:val="2"/>
         <w:rPr>
           <w:rFonts w:ascii="Times New Roman" w:hAnsi="Times New Roman" w:eastAsia="Times New Roman" w:cs="Times New Roman"/>
@@ -1565,7 +1522,8 @@
       </w:tblPr>
       <w:tblGrid>
         <w:gridCol w:w="2122"/>
-        <w:gridCol w:w="5810"/>
+        <w:gridCol w:w="2905"/>
+        <w:gridCol w:w="2905"/>
       </w:tblGrid>
       <w:tr>
         <w:trPr/>
@@ -1603,6 +1561,7 @@
         <w:tc>
           <w:tcPr>
             <w:tcW w:w="5810" w:type="dxa"/>
+            <w:gridSpan w:val="2"/>
             <w:tcBorders>
               <w:top w:val="single" w:sz="4" w:space="0" w:color="000000"/>
               <w:left w:val="single" w:sz="6" w:space="0" w:color="000000"/>
@@ -1666,6 +1625,7 @@
         <w:tc>
           <w:tcPr>
             <w:tcW w:w="5810" w:type="dxa"/>
+            <w:gridSpan w:val="2"/>
             <w:tcBorders>
               <w:top w:val="single" w:sz="6" w:space="0" w:color="000000"/>
               <w:left w:val="single" w:sz="6" w:space="0" w:color="000000"/>
@@ -1727,6 +1687,7 @@
         <w:tc>
           <w:tcPr>
             <w:tcW w:w="5810" w:type="dxa"/>
+            <w:gridSpan w:val="2"/>
             <w:tcBorders>
               <w:top w:val="single" w:sz="6" w:space="0" w:color="000000"/>
               <w:left w:val="single" w:sz="6" w:space="0" w:color="000000"/>
@@ -1785,13 +1746,23 @@
                 <w:bCs/>
                 <w:spacing w:val="-1"/>
               </w:rPr>
-              <w:t>Team capacity</w:t>
+              <w:t xml:space="preserve">Team capacity </w:t>
+            </w:r>
+            <w:r>
+              <w:rPr>
+                <w:rFonts w:eastAsia="Times New Roman" w:cs="Times New Roman" w:ascii="Times New Roman" w:hAnsi="Times New Roman"/>
+                <w:b w:val="false"/>
+                <w:bCs w:val="false"/>
+                <w:spacing w:val="-1"/>
+              </w:rPr>
+              <w:t>(team time allocation in percentage)</w:t>
             </w:r>
           </w:p>
         </w:tc>
         <w:tc>
           <w:tcPr>
             <w:tcW w:w="5810" w:type="dxa"/>
+            <w:gridSpan w:val="2"/>
             <w:tcBorders>
               <w:top w:val="single" w:sz="6" w:space="0" w:color="000000"/>
               <w:left w:val="single" w:sz="6" w:space="0" w:color="000000"/>
@@ -1849,13 +1820,23 @@
                 <w:bCs/>
                 <w:spacing w:val="-1"/>
               </w:rPr>
-              <w:t>Issues capacity</w:t>
+              <w:t xml:space="preserve">Issues capacity </w:t>
+            </w:r>
+            <w:r>
+              <w:rPr>
+                <w:rFonts w:eastAsia="Times New Roman" w:cs="Times New Roman" w:ascii="Times New Roman" w:hAnsi="Times New Roman"/>
+                <w:b w:val="false"/>
+                <w:bCs w:val="false"/>
+                <w:spacing w:val="-1"/>
+              </w:rPr>
+              <w:t>(issues team faces in a percentage)</w:t>
             </w:r>
           </w:p>
         </w:tc>
         <w:tc>
           <w:tcPr>
             <w:tcW w:w="5810" w:type="dxa"/>
+            <w:gridSpan w:val="2"/>
             <w:tcBorders>
               <w:top w:val="single" w:sz="6" w:space="0" w:color="000000"/>
               <w:left w:val="single" w:sz="6" w:space="0" w:color="000000"/>
@@ -1886,6 +1867,7 @@
         <w:tc>
           <w:tcPr>
             <w:tcW w:w="2122" w:type="dxa"/>
+            <w:vMerge w:val="restart"/>
             <w:tcBorders>
               <w:top w:val="single" w:sz="6" w:space="0" w:color="000000"/>
               <w:left w:val="single" w:sz="4" w:space="0" w:color="000000"/>
@@ -1913,13 +1895,56 @@
                 <w:bCs/>
                 <w:spacing w:val="-1"/>
               </w:rPr>
-              <w:t>Individual capacity</w:t>
-            </w:r>
-          </w:p>
-        </w:tc>
-        <w:tc>
-          <w:tcPr>
-            <w:tcW w:w="5810" w:type="dxa"/>
+              <w:t xml:space="preserve">Individual capacity </w:t>
+            </w:r>
+            <w:r>
+              <w:rPr>
+                <w:rFonts w:eastAsia="Times New Roman" w:cs="Times New Roman" w:ascii="Times New Roman" w:hAnsi="Times New Roman"/>
+                <w:b w:val="false"/>
+                <w:bCs w:val="false"/>
+                <w:spacing w:val="-1"/>
+              </w:rPr>
+              <w:t>(percentage for each team member)</w:t>
+            </w:r>
+          </w:p>
+        </w:tc>
+        <w:tc>
+          <w:tcPr>
+            <w:tcW w:w="2905" w:type="dxa"/>
+            <w:tcBorders>
+              <w:top w:val="single" w:sz="6" w:space="0" w:color="000000"/>
+              <w:left w:val="single" w:sz="6" w:space="0" w:color="000000"/>
+              <w:bottom w:val="single" w:sz="6" w:space="0" w:color="000000"/>
+            </w:tcBorders>
+          </w:tcPr>
+          <w:p>
+            <w:pPr>
+              <w:pStyle w:val="Normal"/>
+              <w:widowControl w:val="false"/>
+              <w:rPr>
+                <w:rFonts w:ascii="Times New Roman" w:hAnsi="Times New Roman" w:eastAsia="Times New Roman" w:cs="Times New Roman"/>
+                <w:spacing w:val="-1"/>
+              </w:rPr>
+            </w:pPr>
+            <w:r>
+              <w:rPr>
+                <w:rFonts w:eastAsia="Times New Roman" w:cs="Times New Roman" w:ascii="Times New Roman" w:hAnsi="Times New Roman"/>
+                <w:spacing w:val="-1"/>
+              </w:rPr>
+              <w:t xml:space="preserve"> ​​</w:t>
+            </w:r>
+            <w:r>
+              <w:rPr>
+                <w:rFonts w:eastAsia="Times New Roman" w:cs="Times New Roman" w:ascii="Times New Roman" w:hAnsi="Times New Roman"/>
+                <w:spacing w:val="-1"/>
+              </w:rPr>
+              <w:t>Anthony Argatoff</w:t>
+            </w:r>
+          </w:p>
+        </w:tc>
+        <w:tc>
+          <w:tcPr>
+            <w:tcW w:w="2905" w:type="dxa"/>
             <w:tcBorders>
               <w:top w:val="single" w:sz="6" w:space="0" w:color="000000"/>
               <w:left w:val="single" w:sz="6" w:space="0" w:color="000000"/>
@@ -1941,126 +1966,363 @@
                 <w:rFonts w:eastAsia="Times New Roman" w:cs="Times New Roman" w:ascii="Times New Roman" w:hAnsi="Times New Roman"/>
                 <w:spacing w:val="-1"/>
               </w:rPr>
-              <w:t xml:space="preserve"> </w:t>
-            </w:r>
-            <w:r>
-              <w:rPr>
-                <w:rFonts w:eastAsia="Times New Roman" w:cs="Times New Roman" w:ascii="Times New Roman" w:hAnsi="Times New Roman"/>
-                <w:spacing w:val="-1"/>
-              </w:rPr>
-              <w:t>Member 1</w:t>
-            </w:r>
-          </w:p>
-          <w:p>
-            <w:pPr>
-              <w:pStyle w:val="Normal"/>
-              <w:widowControl w:val="false"/>
-              <w:rPr>
-                <w:rFonts w:ascii="Times New Roman" w:hAnsi="Times New Roman" w:eastAsia="Times New Roman" w:cs="Times New Roman"/>
-                <w:spacing w:val="-1"/>
-              </w:rPr>
-            </w:pPr>
-            <w:r>
-              <w:rPr>
-                <w:rFonts w:eastAsia="Times New Roman" w:cs="Times New Roman" w:ascii="Times New Roman" w:hAnsi="Times New Roman"/>
-                <w:spacing w:val="-1"/>
-              </w:rPr>
-              <w:t xml:space="preserve"> </w:t>
-            </w:r>
-            <w:r>
-              <w:rPr>
-                <w:rFonts w:eastAsia="Times New Roman" w:cs="Times New Roman" w:ascii="Times New Roman" w:hAnsi="Times New Roman"/>
-                <w:spacing w:val="-1"/>
-              </w:rPr>
-              <w:t>Member 2</w:t>
-            </w:r>
-          </w:p>
-          <w:p>
-            <w:pPr>
-              <w:pStyle w:val="Normal"/>
-              <w:widowControl w:val="false"/>
-              <w:rPr>
-                <w:rFonts w:ascii="Times New Roman" w:hAnsi="Times New Roman" w:eastAsia="Times New Roman" w:cs="Times New Roman"/>
-                <w:spacing w:val="-1"/>
-              </w:rPr>
-            </w:pPr>
-            <w:r>
-              <w:rPr>
-                <w:rFonts w:eastAsia="Times New Roman" w:cs="Times New Roman" w:ascii="Times New Roman" w:hAnsi="Times New Roman"/>
-                <w:spacing w:val="-1"/>
-              </w:rPr>
-              <w:t xml:space="preserve"> </w:t>
-            </w:r>
-            <w:r>
-              <w:rPr>
-                <w:rFonts w:eastAsia="Times New Roman" w:cs="Times New Roman" w:ascii="Times New Roman" w:hAnsi="Times New Roman"/>
-                <w:spacing w:val="-1"/>
-              </w:rPr>
-              <w:t>Member 3</w:t>
-            </w:r>
-          </w:p>
-          <w:p>
-            <w:pPr>
-              <w:pStyle w:val="Normal"/>
-              <w:widowControl w:val="false"/>
-              <w:rPr>
-                <w:rFonts w:ascii="Times New Roman" w:hAnsi="Times New Roman" w:eastAsia="Times New Roman" w:cs="Times New Roman"/>
-                <w:spacing w:val="-1"/>
-              </w:rPr>
-            </w:pPr>
-            <w:r>
-              <w:rPr>
-                <w:rFonts w:eastAsia="Times New Roman" w:cs="Times New Roman" w:ascii="Times New Roman" w:hAnsi="Times New Roman"/>
-                <w:spacing w:val="-1"/>
-              </w:rPr>
-              <w:t xml:space="preserve"> </w:t>
-            </w:r>
-            <w:r>
-              <w:rPr>
-                <w:rFonts w:eastAsia="Times New Roman" w:cs="Times New Roman" w:ascii="Times New Roman" w:hAnsi="Times New Roman"/>
-                <w:spacing w:val="-1"/>
-              </w:rPr>
-              <w:t>Member 4</w:t>
-            </w:r>
-          </w:p>
-          <w:p>
-            <w:pPr>
-              <w:pStyle w:val="Normal"/>
-              <w:widowControl w:val="false"/>
-              <w:rPr>
-                <w:rFonts w:ascii="Times New Roman" w:hAnsi="Times New Roman" w:eastAsia="Times New Roman" w:cs="Times New Roman"/>
-                <w:spacing w:val="-1"/>
-              </w:rPr>
-            </w:pPr>
-            <w:r>
-              <w:rPr>
-                <w:rFonts w:eastAsia="Times New Roman" w:cs="Times New Roman" w:ascii="Times New Roman" w:hAnsi="Times New Roman"/>
-                <w:spacing w:val="-1"/>
-              </w:rPr>
-              <w:t xml:space="preserve"> </w:t>
-            </w:r>
-            <w:r>
-              <w:rPr>
-                <w:rFonts w:eastAsia="Times New Roman" w:cs="Times New Roman" w:ascii="Times New Roman" w:hAnsi="Times New Roman"/>
-                <w:spacing w:val="-1"/>
-              </w:rPr>
-              <w:t>Member 5</w:t>
-            </w:r>
-          </w:p>
-          <w:p>
-            <w:pPr>
-              <w:pStyle w:val="Normal"/>
-              <w:widowControl w:val="false"/>
-              <w:rPr>
-                <w:rFonts w:ascii="Times New Roman" w:hAnsi="Times New Roman" w:eastAsia="Times New Roman" w:cs="Times New Roman"/>
-                <w:spacing w:val="-1"/>
-              </w:rPr>
-            </w:pPr>
-            <w:r>
-              <w:rPr>
-                <w:rFonts w:eastAsia="Times New Roman" w:cs="Times New Roman" w:ascii="Times New Roman" w:hAnsi="Times New Roman"/>
-                <w:spacing w:val="-1"/>
-              </w:rPr>
+              <w:t>100%</w:t>
+            </w:r>
+          </w:p>
+        </w:tc>
+      </w:tr>
+      <w:tr>
+        <w:trPr/>
+        <w:tc>
+          <w:tcPr>
+            <w:tcW w:w="2122" w:type="dxa"/>
+            <w:vMerge w:val="continue"/>
+            <w:tcBorders>
+              <w:left w:val="single" w:sz="4" w:space="0" w:color="000000"/>
+              <w:bottom w:val="single" w:sz="6" w:space="0" w:color="000000"/>
+              <w:right w:val="single" w:sz="6" w:space="0" w:color="000000"/>
+            </w:tcBorders>
+            <w:shd w:color="auto" w:fill="FFFAE6" w:val="clear"/>
+          </w:tcPr>
+          <w:p>
+            <w:pPr>
+              <w:pStyle w:val="Normal"/>
+              <w:widowControl w:val="false"/>
+              <w:rPr>
+                <w:rFonts w:ascii="Times New Roman" w:hAnsi="Times New Roman" w:eastAsia="Times New Roman" w:cs="Times New Roman"/>
+                <w:b/>
+                <w:b/>
+                <w:bCs/>
+                <w:spacing w:val="-1"/>
+              </w:rPr>
+            </w:pPr>
+            <w:r>
+              <w:rPr>
+                <w:rFonts w:eastAsia="Times New Roman" w:cs="Times New Roman" w:ascii="Times New Roman" w:hAnsi="Times New Roman"/>
+                <w:b/>
+                <w:bCs/>
+                <w:spacing w:val="-1"/>
+              </w:rPr>
+            </w:r>
+          </w:p>
+        </w:tc>
+        <w:tc>
+          <w:tcPr>
+            <w:tcW w:w="2905" w:type="dxa"/>
+            <w:tcBorders>
+              <w:left w:val="single" w:sz="6" w:space="0" w:color="000000"/>
+              <w:bottom w:val="single" w:sz="6" w:space="0" w:color="000000"/>
+            </w:tcBorders>
+          </w:tcPr>
+          <w:p>
+            <w:pPr>
+              <w:pStyle w:val="Normal"/>
+              <w:widowControl w:val="false"/>
+              <w:rPr>
+                <w:rFonts w:ascii="Times New Roman" w:hAnsi="Times New Roman" w:eastAsia="Times New Roman" w:cs="Times New Roman"/>
+                <w:spacing w:val="-1"/>
+              </w:rPr>
+            </w:pPr>
+            <w:r>
+              <w:rPr>
+                <w:rFonts w:eastAsia="Times New Roman" w:cs="Times New Roman" w:ascii="Times New Roman" w:hAnsi="Times New Roman"/>
+                <w:spacing w:val="-1"/>
+              </w:rPr>
+              <w:t>Aayush Chaudhary</w:t>
+            </w:r>
+          </w:p>
+        </w:tc>
+        <w:tc>
+          <w:tcPr>
+            <w:tcW w:w="2905" w:type="dxa"/>
+            <w:tcBorders>
+              <w:left w:val="single" w:sz="6" w:space="0" w:color="000000"/>
+              <w:bottom w:val="single" w:sz="6" w:space="0" w:color="000000"/>
+              <w:right w:val="single" w:sz="4" w:space="0" w:color="000000"/>
+            </w:tcBorders>
+          </w:tcPr>
+          <w:p>
+            <w:pPr>
+              <w:pStyle w:val="Normal"/>
+              <w:widowControl w:val="false"/>
+              <w:rPr>
+                <w:rFonts w:ascii="Times New Roman" w:hAnsi="Times New Roman" w:eastAsia="Times New Roman" w:cs="Times New Roman"/>
+                <w:spacing w:val="-1"/>
+              </w:rPr>
+            </w:pPr>
+            <w:r>
+              <w:rPr>
+                <w:rFonts w:eastAsia="Times New Roman" w:cs="Times New Roman" w:ascii="Times New Roman" w:hAnsi="Times New Roman"/>
+                <w:spacing w:val="-1"/>
+              </w:rPr>
+              <w:t>100%</w:t>
+            </w:r>
+          </w:p>
+        </w:tc>
+      </w:tr>
+      <w:tr>
+        <w:trPr/>
+        <w:tc>
+          <w:tcPr>
+            <w:tcW w:w="2122" w:type="dxa"/>
+            <w:vMerge w:val="continue"/>
+            <w:tcBorders>
+              <w:left w:val="single" w:sz="4" w:space="0" w:color="000000"/>
+              <w:bottom w:val="single" w:sz="6" w:space="0" w:color="000000"/>
+              <w:right w:val="single" w:sz="6" w:space="0" w:color="000000"/>
+            </w:tcBorders>
+            <w:shd w:color="auto" w:fill="FFFAE6" w:val="clear"/>
+          </w:tcPr>
+          <w:p>
+            <w:pPr>
+              <w:pStyle w:val="Normal"/>
+              <w:widowControl w:val="false"/>
+              <w:rPr>
+                <w:rFonts w:ascii="Times New Roman" w:hAnsi="Times New Roman" w:eastAsia="Times New Roman" w:cs="Times New Roman"/>
+                <w:b/>
+                <w:b/>
+                <w:bCs/>
+                <w:spacing w:val="-1"/>
+              </w:rPr>
+            </w:pPr>
+            <w:r>
+              <w:rPr>
+                <w:rFonts w:eastAsia="Times New Roman" w:cs="Times New Roman" w:ascii="Times New Roman" w:hAnsi="Times New Roman"/>
+                <w:b/>
+                <w:bCs/>
+                <w:spacing w:val="-1"/>
+              </w:rPr>
+            </w:r>
+          </w:p>
+        </w:tc>
+        <w:tc>
+          <w:tcPr>
+            <w:tcW w:w="2905" w:type="dxa"/>
+            <w:tcBorders>
+              <w:left w:val="single" w:sz="6" w:space="0" w:color="000000"/>
+              <w:bottom w:val="single" w:sz="6" w:space="0" w:color="000000"/>
+            </w:tcBorders>
+          </w:tcPr>
+          <w:p>
+            <w:pPr>
+              <w:pStyle w:val="Normal"/>
+              <w:widowControl w:val="false"/>
+              <w:rPr>
+                <w:rFonts w:ascii="Times New Roman" w:hAnsi="Times New Roman" w:eastAsia="Times New Roman" w:cs="Times New Roman"/>
+                <w:spacing w:val="-1"/>
+              </w:rPr>
+            </w:pPr>
+            <w:r>
+              <w:rPr>
+                <w:rFonts w:eastAsia="Times New Roman" w:cs="Times New Roman" w:ascii="Times New Roman" w:hAnsi="Times New Roman"/>
+                <w:spacing w:val="-1"/>
+              </w:rPr>
+              <w:t>Varun Patel</w:t>
+            </w:r>
+          </w:p>
+        </w:tc>
+        <w:tc>
+          <w:tcPr>
+            <w:tcW w:w="2905" w:type="dxa"/>
+            <w:tcBorders>
+              <w:left w:val="single" w:sz="6" w:space="0" w:color="000000"/>
+              <w:bottom w:val="single" w:sz="6" w:space="0" w:color="000000"/>
+              <w:right w:val="single" w:sz="4" w:space="0" w:color="000000"/>
+            </w:tcBorders>
+          </w:tcPr>
+          <w:p>
+            <w:pPr>
+              <w:pStyle w:val="Normal"/>
+              <w:widowControl w:val="false"/>
+              <w:rPr>
+                <w:rFonts w:ascii="Times New Roman" w:hAnsi="Times New Roman" w:eastAsia="Times New Roman" w:cs="Times New Roman"/>
+                <w:spacing w:val="-1"/>
+              </w:rPr>
+            </w:pPr>
+            <w:r>
+              <w:rPr>
+                <w:rFonts w:eastAsia="Times New Roman" w:cs="Times New Roman" w:ascii="Times New Roman" w:hAnsi="Times New Roman"/>
+                <w:spacing w:val="-1"/>
+              </w:rPr>
+              <w:t>100%</w:t>
+            </w:r>
+          </w:p>
+        </w:tc>
+      </w:tr>
+      <w:tr>
+        <w:trPr/>
+        <w:tc>
+          <w:tcPr>
+            <w:tcW w:w="2122" w:type="dxa"/>
+            <w:vMerge w:val="continue"/>
+            <w:tcBorders>
+              <w:left w:val="single" w:sz="4" w:space="0" w:color="000000"/>
+              <w:bottom w:val="single" w:sz="6" w:space="0" w:color="000000"/>
+              <w:right w:val="single" w:sz="6" w:space="0" w:color="000000"/>
+            </w:tcBorders>
+            <w:shd w:color="auto" w:fill="FFFAE6" w:val="clear"/>
+          </w:tcPr>
+          <w:p>
+            <w:pPr>
+              <w:pStyle w:val="Normal"/>
+              <w:widowControl w:val="false"/>
+              <w:rPr>
+                <w:rFonts w:ascii="Times New Roman" w:hAnsi="Times New Roman" w:eastAsia="Times New Roman" w:cs="Times New Roman"/>
+                <w:b/>
+                <w:b/>
+                <w:bCs/>
+                <w:spacing w:val="-1"/>
+              </w:rPr>
+            </w:pPr>
+            <w:r>
+              <w:rPr>
+                <w:rFonts w:eastAsia="Times New Roman" w:cs="Times New Roman" w:ascii="Times New Roman" w:hAnsi="Times New Roman"/>
+                <w:b/>
+                <w:bCs/>
+                <w:spacing w:val="-1"/>
+              </w:rPr>
+            </w:r>
+          </w:p>
+        </w:tc>
+        <w:tc>
+          <w:tcPr>
+            <w:tcW w:w="2905" w:type="dxa"/>
+            <w:tcBorders>
+              <w:left w:val="single" w:sz="6" w:space="0" w:color="000000"/>
+              <w:bottom w:val="single" w:sz="6" w:space="0" w:color="000000"/>
+            </w:tcBorders>
+          </w:tcPr>
+          <w:p>
+            <w:pPr>
+              <w:pStyle w:val="Normal"/>
+              <w:widowControl w:val="false"/>
+              <w:rPr>
+                <w:rFonts w:ascii="Times New Roman" w:hAnsi="Times New Roman" w:eastAsia="Times New Roman" w:cs="Times New Roman"/>
+                <w:spacing w:val="-1"/>
+              </w:rPr>
+            </w:pPr>
+            <w:r>
+              <w:rPr>
+                <w:rFonts w:eastAsia="Times New Roman" w:cs="Times New Roman" w:ascii="Times New Roman" w:hAnsi="Times New Roman"/>
+                <w:spacing w:val="-1"/>
+              </w:rPr>
+              <w:t>Dylan Pickard</w:t>
+            </w:r>
+          </w:p>
+        </w:tc>
+        <w:tc>
+          <w:tcPr>
+            <w:tcW w:w="2905" w:type="dxa"/>
+            <w:tcBorders>
+              <w:left w:val="single" w:sz="6" w:space="0" w:color="000000"/>
+              <w:bottom w:val="single" w:sz="6" w:space="0" w:color="000000"/>
+              <w:right w:val="single" w:sz="4" w:space="0" w:color="000000"/>
+            </w:tcBorders>
+          </w:tcPr>
+          <w:p>
+            <w:pPr>
+              <w:pStyle w:val="Normal"/>
+              <w:widowControl w:val="false"/>
+              <w:rPr>
+                <w:rFonts w:ascii="Times New Roman" w:hAnsi="Times New Roman" w:eastAsia="Times New Roman" w:cs="Times New Roman"/>
+                <w:spacing w:val="-1"/>
+              </w:rPr>
+            </w:pPr>
+            <w:r>
+              <w:rPr>
+                <w:rFonts w:eastAsia="Times New Roman" w:cs="Times New Roman" w:ascii="Times New Roman" w:hAnsi="Times New Roman"/>
+                <w:spacing w:val="-1"/>
+              </w:rPr>
+              <w:t>100%</w:t>
+            </w:r>
+          </w:p>
+        </w:tc>
+      </w:tr>
+      <w:tr>
+        <w:trPr/>
+        <w:tc>
+          <w:tcPr>
+            <w:tcW w:w="2122" w:type="dxa"/>
+            <w:vMerge w:val="continue"/>
+            <w:tcBorders>
+              <w:left w:val="single" w:sz="4" w:space="0" w:color="000000"/>
+              <w:bottom w:val="single" w:sz="6" w:space="0" w:color="000000"/>
+              <w:right w:val="single" w:sz="6" w:space="0" w:color="000000"/>
+            </w:tcBorders>
+            <w:shd w:color="auto" w:fill="FFFAE6" w:val="clear"/>
+          </w:tcPr>
+          <w:p>
+            <w:pPr>
+              <w:pStyle w:val="Normal"/>
+              <w:widowControl w:val="false"/>
+              <w:rPr>
+                <w:rFonts w:ascii="Times New Roman" w:hAnsi="Times New Roman" w:eastAsia="Times New Roman" w:cs="Times New Roman"/>
+                <w:b/>
+                <w:b/>
+                <w:bCs/>
+                <w:spacing w:val="-1"/>
+              </w:rPr>
+            </w:pPr>
+            <w:r>
+              <w:rPr>
+                <w:rFonts w:eastAsia="Times New Roman" w:cs="Times New Roman" w:ascii="Times New Roman" w:hAnsi="Times New Roman"/>
+                <w:b/>
+                <w:bCs/>
+                <w:spacing w:val="-1"/>
+              </w:rPr>
+            </w:r>
+          </w:p>
+        </w:tc>
+        <w:tc>
+          <w:tcPr>
+            <w:tcW w:w="2905" w:type="dxa"/>
+            <w:tcBorders>
+              <w:left w:val="single" w:sz="6" w:space="0" w:color="000000"/>
+              <w:bottom w:val="single" w:sz="6" w:space="0" w:color="000000"/>
+            </w:tcBorders>
+          </w:tcPr>
+          <w:p>
+            <w:pPr>
+              <w:pStyle w:val="Normal"/>
+              <w:widowControl w:val="false"/>
+              <w:rPr>
+                <w:rFonts w:ascii="Times New Roman" w:hAnsi="Times New Roman" w:eastAsia="Times New Roman" w:cs="Times New Roman"/>
+                <w:spacing w:val="-1"/>
+              </w:rPr>
+            </w:pPr>
+            <w:r>
+              <w:rPr>
+                <w:rFonts w:eastAsia="Times New Roman" w:cs="Times New Roman" w:ascii="Times New Roman" w:hAnsi="Times New Roman"/>
+                <w:spacing w:val="-1"/>
+              </w:rPr>
+              <w:t>Ryan Pybus</w:t>
+            </w:r>
+          </w:p>
+        </w:tc>
+        <w:tc>
+          <w:tcPr>
+            <w:tcW w:w="2905" w:type="dxa"/>
+            <w:tcBorders>
+              <w:left w:val="single" w:sz="6" w:space="0" w:color="000000"/>
+              <w:bottom w:val="single" w:sz="6" w:space="0" w:color="000000"/>
+              <w:right w:val="single" w:sz="4" w:space="0" w:color="000000"/>
+            </w:tcBorders>
+          </w:tcPr>
+          <w:p>
+            <w:pPr>
+              <w:pStyle w:val="Normal"/>
+              <w:widowControl w:val="false"/>
+              <w:rPr>
+                <w:rFonts w:ascii="Times New Roman" w:hAnsi="Times New Roman" w:eastAsia="Times New Roman" w:cs="Times New Roman"/>
+                <w:spacing w:val="-1"/>
+              </w:rPr>
+            </w:pPr>
+            <w:r>
+              <w:rPr>
+                <w:rFonts w:eastAsia="Times New Roman" w:cs="Times New Roman" w:ascii="Times New Roman" w:hAnsi="Times New Roman"/>
+                <w:spacing w:val="-1"/>
+              </w:rPr>
+              <w:t>100%</w:t>
             </w:r>
           </w:p>
         </w:tc>
@@ -2097,34 +2359,23 @@
                 <w:bCs/>
                 <w:spacing w:val="-1"/>
               </w:rPr>
-              <w:t>Potential risks</w:t>
-            </w:r>
-          </w:p>
-          <w:p>
-            <w:pPr>
-              <w:pStyle w:val="Normal"/>
-              <w:widowControl w:val="false"/>
-              <w:rPr>
-                <w:rFonts w:ascii="Times New Roman" w:hAnsi="Times New Roman" w:eastAsia="Times New Roman" w:cs="Times New Roman"/>
-                <w:b/>
-                <w:b/>
-                <w:bCs/>
-                <w:spacing w:val="-1"/>
-              </w:rPr>
-            </w:pPr>
-            <w:r>
-              <w:rPr>
-                <w:rFonts w:eastAsia="Times New Roman" w:cs="Times New Roman" w:ascii="Times New Roman" w:hAnsi="Times New Roman"/>
-                <w:b/>
-                <w:bCs/>
-                <w:spacing w:val="-1"/>
-              </w:rPr>
+              <w:t xml:space="preserve">Potential risks </w:t>
+            </w:r>
+            <w:r>
+              <w:rPr>
+                <w:rFonts w:eastAsia="Times New Roman" w:cs="Times New Roman" w:ascii="Times New Roman" w:hAnsi="Times New Roman"/>
+                <w:b w:val="false"/>
+                <w:bCs w:val="false"/>
+                <w:spacing w:val="-1"/>
+              </w:rPr>
+              <w:t>(issues that impede progress)</w:t>
             </w:r>
           </w:p>
         </w:tc>
         <w:tc>
           <w:tcPr>
             <w:tcW w:w="5810" w:type="dxa"/>
+            <w:gridSpan w:val="2"/>
             <w:tcBorders>
               <w:top w:val="single" w:sz="6" w:space="0" w:color="000000"/>
               <w:left w:val="single" w:sz="6" w:space="0" w:color="000000"/>
@@ -2182,34 +2433,32 @@
                 <w:bCs/>
                 <w:spacing w:val="-1"/>
               </w:rPr>
-              <w:t>Mitigations</w:t>
-            </w:r>
-          </w:p>
-          <w:p>
-            <w:pPr>
-              <w:pStyle w:val="Normal"/>
-              <w:widowControl w:val="false"/>
-              <w:rPr>
-                <w:rFonts w:ascii="Times New Roman" w:hAnsi="Times New Roman" w:eastAsia="Times New Roman" w:cs="Times New Roman"/>
-                <w:b/>
-                <w:b/>
-                <w:bCs/>
-                <w:spacing w:val="-1"/>
-              </w:rPr>
-            </w:pPr>
-            <w:r>
-              <w:rPr>
-                <w:rFonts w:eastAsia="Times New Roman" w:cs="Times New Roman" w:ascii="Times New Roman" w:hAnsi="Times New Roman"/>
-                <w:b/>
-                <w:bCs/>
-                <w:spacing w:val="-1"/>
-              </w:rPr>
+              <w:t xml:space="preserve">Mitigations </w:t>
+            </w:r>
+            <w:r>
+              <w:rPr>
+                <w:rFonts w:eastAsia="Times New Roman" w:cs="Times New Roman" w:ascii="Times New Roman" w:hAnsi="Times New Roman"/>
+                <w:b w:val="false"/>
+                <w:bCs w:val="false"/>
+                <w:spacing w:val="-1"/>
+              </w:rPr>
+              <w:t>(how to mitigate issues. Ex: delegation. Complete tasks given risks</w:t>
+            </w:r>
+            <w:r>
+              <w:rPr>
+                <w:rFonts w:eastAsia="Times New Roman" w:cs="Times New Roman" w:ascii="Times New Roman" w:hAnsi="Times New Roman"/>
+                <w:b w:val="false"/>
+                <w:bCs w:val="false"/>
+                <w:spacing w:val="-1"/>
+              </w:rPr>
+              <w:t>)</w:t>
             </w:r>
           </w:p>
         </w:tc>
         <w:tc>
           <w:tcPr>
             <w:tcW w:w="5810" w:type="dxa"/>
+            <w:gridSpan w:val="2"/>
             <w:tcBorders>
               <w:top w:val="single" w:sz="6" w:space="0" w:color="000000"/>
               <w:left w:val="single" w:sz="6" w:space="0" w:color="000000"/>
@@ -2244,6 +2493,7 @@
           <w:numId w:val="0"/>
         </w:numPr>
         <w:spacing w:before="480" w:after="0"/>
+        <w:ind w:left="0" w:hanging="0"/>
         <w:outlineLvl w:val="2"/>
         <w:rPr>
           <w:rFonts w:ascii="Times New Roman" w:hAnsi="Times New Roman" w:eastAsia="Times New Roman" w:cs="Times New Roman"/>
@@ -2273,6 +2523,7 @@
           <w:ilvl w:val="0"/>
           <w:numId w:val="0"/>
         </w:numPr>
+        <w:ind w:left="0" w:hanging="0"/>
         <w:outlineLvl w:val="1"/>
         <w:rPr>
           <w:rFonts w:ascii="Times New Roman" w:hAnsi="Times New Roman" w:eastAsia="Times New Roman" w:cs="Times New Roman"/>
@@ -3096,6 +3347,7 @@
     <w:qFormat/>
     <w:pPr>
       <w:widowControl/>
+      <w:suppressAutoHyphens w:val="true"/>
       <w:bidi w:val="0"/>
       <w:spacing w:before="0" w:after="0"/>
       <w:jc w:val="left"/>

</xml_diff>